<commit_message>
removed duplication in platforms essay
</commit_message>
<xml_diff>
--- a/Assessments/Platforms/platforms essay.docx
+++ b/Assessments/Platforms/platforms essay.docx
@@ -66,12 +66,7 @@
         <w:t xml:space="preserve"> </w:t>
       </w:r>
       <w:r>
-        <w:t>r</w:t>
-      </w:r>
-      <w:bookmarkStart w:id="0" w:name="_GoBack"/>
-      <w:bookmarkEnd w:id="0"/>
-      <w:r>
-        <w:t>eleased in 2001, required a 0.3GHz processor, 128MB of R</w:t>
+        <w:t>released in 2001, required a 0.3GHz processor, 128MB of R</w:t>
       </w:r>
       <w:r>
         <w:t>AM, and 1.5GB of hard disk space</w:t>
@@ -3424,56 +3419,23 @@
         <w:contextualSpacing/>
       </w:pPr>
       <w:r>
-        <w:t xml:space="preserve">Find The Best (no date) </w:t>
-      </w:r>
+        <w:t>Archon Systems</w:t>
+      </w:r>
+      <w:r>
+        <w:t xml:space="preserve"> (no date) </w:t>
+      </w:r>
+      <w:proofErr w:type="spellStart"/>
       <w:r>
         <w:rPr>
           <w:i/>
         </w:rPr>
-        <w:t>POS Maid Inventory Software</w:t>
-      </w:r>
-      <w:r>
-        <w:t xml:space="preserve">. Available at </w:t>
-      </w:r>
-    </w:p>
-    <w:p>
-      <w:pPr>
-        <w:spacing w:line="240" w:lineRule="auto"/>
-        <w:contextualSpacing/>
-      </w:pPr>
-      <w:r>
-        <w:t>http://inventory-management.findthebest.com/l/14/POS-Maid</w:t>
-      </w:r>
-    </w:p>
-    <w:p>
-      <w:pPr>
-        <w:spacing w:line="240" w:lineRule="auto"/>
-        <w:contextualSpacing/>
-      </w:pPr>
-    </w:p>
-    <w:p>
-      <w:pPr>
-        <w:spacing w:line="240" w:lineRule="auto"/>
-        <w:contextualSpacing/>
-      </w:pPr>
-      <w:r>
-        <w:t>Archon Systems</w:t>
-      </w:r>
-      <w:r>
-        <w:t xml:space="preserve"> (no date) </w:t>
-      </w:r>
-      <w:proofErr w:type="spellStart"/>
+        <w:t>inFlow</w:t>
+      </w:r>
+      <w:proofErr w:type="spellEnd"/>
       <w:r>
         <w:rPr>
           <w:i/>
         </w:rPr>
-        <w:t>inFlow</w:t>
-      </w:r>
-      <w:proofErr w:type="spellEnd"/>
-      <w:r>
-        <w:rPr>
-          <w:i/>
-        </w:rPr>
         <w:t xml:space="preserve"> Support</w:t>
       </w:r>
       <w:r>
@@ -3494,47 +3456,8 @@
         <w:spacing w:line="240" w:lineRule="auto"/>
         <w:contextualSpacing/>
       </w:pPr>
-    </w:p>
-    <w:p>
-      <w:pPr>
-        <w:spacing w:line="240" w:lineRule="auto"/>
-        <w:contextualSpacing/>
-      </w:pPr>
-      <w:r>
-        <w:t xml:space="preserve">Archon Systems (no date) </w:t>
-      </w:r>
-      <w:proofErr w:type="spellStart"/>
-      <w:r>
-        <w:rPr>
-          <w:i/>
-        </w:rPr>
-        <w:t>inFlow</w:t>
-      </w:r>
-      <w:proofErr w:type="spellEnd"/>
-      <w:r>
-        <w:rPr>
-          <w:i/>
-        </w:rPr>
-        <w:t xml:space="preserve"> Support</w:t>
-      </w:r>
-      <w:r>
-        <w:t>. Available at</w:t>
-      </w:r>
-    </w:p>
-    <w:p>
-      <w:pPr>
-        <w:spacing w:line="240" w:lineRule="auto"/>
-        <w:contextualSpacing/>
-      </w:pPr>
-      <w:r>
-        <w:t>http://www.inflowinventory.com/software-support.aspx#/article/21227341/what-are-the-minimum-requirements-of-inflow</w:t>
-      </w:r>
-    </w:p>
-    <w:p>
-      <w:pPr>
-        <w:spacing w:line="240" w:lineRule="auto"/>
-        <w:contextualSpacing/>
-      </w:pPr>
+      <w:bookmarkStart w:id="0" w:name="_GoBack"/>
+      <w:bookmarkEnd w:id="0"/>
     </w:p>
     <w:p>
       <w:pPr>
@@ -3961,7 +3884,6 @@
         <w:jc w:val="both"/>
       </w:pPr>
       <w:r>
-        <w:lastRenderedPageBreak/>
         <w:br w:type="page"/>
       </w:r>
     </w:p>

</xml_diff>